<commit_message>
have the problem statement
the python has plot, and word has finished problem statement
</commit_message>
<xml_diff>
--- a/Index Tracking Proposal.docx
+++ b/Index Tracking Proposal.docx
@@ -41,13 +41,7 @@
         <w:t>Abstract</w:t>
       </w:r>
     </w:p>
-    <w:p>
-      <w:pPr>
-        <w:rPr>
-          <w:rFonts w:hint="eastAsia"/>
-        </w:rPr>
-      </w:pPr>
-    </w:p>
+    <w:p/>
     <w:p>
       <w:pPr>
         <w:rPr>
@@ -262,10 +256,7 @@
         <w:t xml:space="preserve"> is to mimic a specified </w:t>
       </w:r>
       <w:r>
-        <w:t>benchmark</w:t>
-      </w:r>
-      <w:r>
-        <w:t xml:space="preserve"> </w:t>
+        <w:t xml:space="preserve">benchmark </w:t>
       </w:r>
       <w:r>
         <w:t>index</w:t>
@@ -346,37 +337,13 @@
         <w:t xml:space="preserve"> </w:t>
       </w:r>
       <w:r>
-        <w:t xml:space="preserve">In this paper, our goal is to construct a portfolio to track S&amp;P 500 in a structure of fund of funds (FoF) </w:t>
-      </w:r>
-      <w:r>
-        <w:t xml:space="preserve">by </w:t>
-      </w:r>
-      <w:r>
-        <w:t xml:space="preserve">using cointegration analysis. </w:t>
-      </w:r>
-      <w:r>
-        <w:t>As a</w:t>
+        <w:t>In this paper, our goal is to construct a portfolio to track S&amp;P 500 in a structure of fund of funds (FoF) by using cointegration analysis. As a</w:t>
       </w:r>
       <w:r>
         <w:t>n</w:t>
       </w:r>
       <w:r>
-        <w:t xml:space="preserve"> approach of synthetic tracking portfolio</w:t>
-      </w:r>
-      <w:r>
-        <w:t>, w</w:t>
-      </w:r>
-      <w:r>
-        <w:t>e</w:t>
-      </w:r>
-      <w:r>
-        <w:t xml:space="preserve"> buy sector ETFs to mimic index</w:t>
-      </w:r>
-      <w:r>
-        <w:t>.</w:t>
-      </w:r>
-      <w:r>
-        <w:t xml:space="preserve"> S&amp;P 500 </w:t>
+        <w:t xml:space="preserve"> approach of synthetic tracking portfolio, we buy sector ETFs to mimic index. S&amp;P 500 </w:t>
       </w:r>
       <w:r>
         <w:t>consists of</w:t>
@@ -394,343 +361,161 @@
         <w:t>enormously</w:t>
       </w:r>
       <w:r>
-        <w:t xml:space="preserve"> and reduce turn over rate, which are essential for an index fund.</w:t>
+        <w:t xml:space="preserve"> and reduce turn over rate, which are essential for an index fund. </w:t>
+      </w:r>
+    </w:p>
+    <w:p/>
+    <w:p/>
+    <w:p/>
+    <w:p/>
+    <w:p/>
+    <w:p/>
+    <w:p>
+      <w:pPr>
+        <w:pStyle w:val="1"/>
+      </w:pPr>
+      <w:r>
+        <w:lastRenderedPageBreak/>
+        <w:t xml:space="preserve">Statement of Problem </w:t>
+      </w:r>
+    </w:p>
+    <w:p/>
+    <w:p/>
+    <w:p>
+      <w:pPr>
+        <w:spacing w:line="480" w:lineRule="auto"/>
+      </w:pPr>
+      <w:r>
+        <w:t>There are 11 individual sectors under S&amp;P 500, Consumer Discretionary, Consumer Staples, Utilities, Technology, Health Care, Financial, Energy, Telecom, Industrials, Material, and Real Estate. Those sectors make up the S&amp;P 500 as a whole; naturally, we consider tracking S&amp;P500 through a combination of sector tracking funds which target individual sector index specifically. Such a structure is call</w:t>
+      </w:r>
+      <w:r>
+        <w:t xml:space="preserve">ed Fund of Funds. There are many ETFs for every sector traded on market. For every sector, we can select about 10 outperforming ETFs to form a sampling pool, so total we have about </w:t>
+      </w:r>
+      <w:r>
+        <w:t>110</w:t>
+      </w:r>
+      <w:r>
+        <w:t xml:space="preserve"> ETFs. </w:t>
+      </w:r>
+      <w:r>
+        <w:t xml:space="preserve">Our goal is to create a </w:t>
+      </w:r>
+      <w:r>
+        <w:t>portfolio</w:t>
+      </w:r>
+      <w:r>
+        <w:t xml:space="preserve"> of ETFs to mimic S&amp;P 500 </w:t>
+      </w:r>
+      <w:r>
+        <w:t>based on</w:t>
+      </w:r>
+      <w:r>
+        <w:t xml:space="preserve"> cointegration ana</w:t>
+      </w:r>
+      <w:r>
+        <w:t xml:space="preserve">lysis. </w:t>
+      </w:r>
+      <w:r>
+        <w:t xml:space="preserve">Cointegration is a powerful econometrics tool that could ensure </w:t>
+      </w:r>
+      <w:r>
+        <w:t xml:space="preserve">the long run equilibrium relationship between ETF portfolio and S&amp;P 500.  </w:t>
+      </w:r>
+      <w:r>
+        <w:t xml:space="preserve">Furthermore, we </w:t>
+      </w:r>
+      <w:r>
+        <w:t>can do enhanced index tracking.</w:t>
       </w:r>
       <w:r>
         <w:t xml:space="preserve"> </w:t>
       </w:r>
-    </w:p>
-    <w:p/>
-    <w:p/>
-    <w:p/>
-    <w:p/>
-    <w:p/>
-    <w:p>
+      <w:r>
+        <w:t xml:space="preserve">We create an artificial index by adding a positive number to the original S&amp;P 500, then we track the enhanced index with a portfolio with ETFs. We will discuss how to track original and track enhanced index in this paper. </w:t>
+      </w:r>
+    </w:p>
+    <w:p>
+      <w:r>
+        <w:t xml:space="preserve">  </w:t>
+      </w:r>
+      <w:r>
+        <w:t xml:space="preserve">  </w:t>
+      </w:r>
+    </w:p>
+    <w:p>
+      <w:pPr>
+        <w:pStyle w:val="1"/>
+      </w:pPr>
+    </w:p>
+    <w:p>
+      <w:pPr>
+        <w:pStyle w:val="1"/>
+      </w:pPr>
+      <w:r>
+        <w:t>Literature Review</w:t>
+      </w:r>
+    </w:p>
+    <w:p/>
+    <w:p>
+      <w:r>
+        <w:t>Alexander (2001)</w:t>
+      </w:r>
+    </w:p>
+    <w:p>
+      <w:r>
+        <w:t xml:space="preserve"> Glova, Pastor and Sabol(2015)</w:t>
+      </w:r>
+    </w:p>
+    <w:p>
+      <w:r>
+        <w:t>Sant’Anna, Filomena and Caldeira (2017)</w:t>
+      </w:r>
+    </w:p>
+    <w:p>
+      <w:r>
+        <w:t xml:space="preserve"> </w:t>
+      </w:r>
+    </w:p>
+    <w:p/>
+    <w:p/>
+    <w:p/>
+    <w:p/>
+    <w:p/>
+    <w:p>
+      <w:pPr>
+        <w:pStyle w:val="1"/>
+      </w:pPr>
+      <w:r>
+        <w:t>Research Design</w:t>
+      </w:r>
+    </w:p>
+    <w:p>
+      <w:r>
+        <w:t>1, create a sampling pool by selecting ETFs from each sector.</w:t>
+      </w:r>
+    </w:p>
+    <w:p>
+      <w:r>
+        <w:t>2, number of ETFs</w:t>
+      </w:r>
+    </w:p>
+    <w:p>
+      <w:r>
+        <w:t xml:space="preserve">3, selection method. </w:t>
+      </w:r>
+    </w:p>
+    <w:p>
+      <w:r>
+        <w:t xml:space="preserve">4, calibration period. </w:t>
+      </w:r>
+    </w:p>
+    <w:p>
+      <w:r>
+        <w:t xml:space="preserve">5, rebalance frequency.. </w:t>
+      </w:r>
       <w:bookmarkStart w:id="0" w:name="_GoBack"/>
       <w:bookmarkEnd w:id="0"/>
     </w:p>
-    <w:p>
-      <w:pPr>
-        <w:pStyle w:val="1"/>
-      </w:pPr>
-      <w:r>
-        <w:lastRenderedPageBreak/>
-        <w:t xml:space="preserve">Statement of Problem </w:t>
-      </w:r>
-    </w:p>
-    <w:p/>
-    <w:p>
-      <w:pPr>
-        <w:rPr>
-          <w:rFonts w:ascii="Calibri" w:hAnsi="Calibri" w:cs="Calibri"/>
-          <w:lang w:val="en-US"/>
-        </w:rPr>
-      </w:pPr>
-      <w:r>
-        <w:t>There are 11 individual sectors under S&amp;P 500</w:t>
-      </w:r>
-      <w:r>
-        <w:t>, Consumer Discretionary,</w:t>
-      </w:r>
-      <w:r>
-        <w:rPr>
-          <w:rFonts w:ascii="Calibri" w:hAnsi="Calibri" w:cs="Calibri"/>
-          <w:lang w:val="en-US"/>
-        </w:rPr>
-        <w:t xml:space="preserve"> </w:t>
-      </w:r>
-      <w:r>
-        <w:rPr>
-          <w:rFonts w:ascii="Calibri" w:hAnsi="Calibri" w:cs="Calibri"/>
-          <w:lang w:val="en-US"/>
-        </w:rPr>
-        <w:t>Consumer Staples</w:t>
-      </w:r>
-      <w:r>
-        <w:rPr>
-          <w:rFonts w:ascii="Calibri" w:hAnsi="Calibri" w:cs="Calibri"/>
-          <w:lang w:val="en-US"/>
-        </w:rPr>
-        <w:t xml:space="preserve">, </w:t>
-      </w:r>
-      <w:r>
-        <w:rPr>
-          <w:rFonts w:ascii="Calibri" w:hAnsi="Calibri" w:cs="Calibri"/>
-          <w:lang w:val="en-US"/>
-        </w:rPr>
-        <w:t>Utilities</w:t>
-      </w:r>
-      <w:r>
-        <w:rPr>
-          <w:rFonts w:ascii="Calibri" w:hAnsi="Calibri" w:cs="Calibri"/>
-          <w:lang w:val="en-US"/>
-        </w:rPr>
-        <w:t xml:space="preserve">, </w:t>
-      </w:r>
-      <w:r>
-        <w:rPr>
-          <w:rFonts w:ascii="Calibri" w:hAnsi="Calibri" w:cs="Calibri"/>
-          <w:lang w:val="en-US"/>
-        </w:rPr>
-        <w:t>Technology</w:t>
-      </w:r>
-      <w:r>
-        <w:rPr>
-          <w:rFonts w:ascii="Calibri" w:hAnsi="Calibri" w:cs="Calibri"/>
-          <w:lang w:val="en-US"/>
-        </w:rPr>
-        <w:t xml:space="preserve">, </w:t>
-      </w:r>
-      <w:r>
-        <w:rPr>
-          <w:rFonts w:ascii="Calibri" w:hAnsi="Calibri" w:cs="Calibri"/>
-          <w:lang w:val="en-US"/>
-        </w:rPr>
-        <w:t>Health Care</w:t>
-      </w:r>
-      <w:r>
-        <w:rPr>
-          <w:rFonts w:ascii="Calibri" w:hAnsi="Calibri" w:cs="Calibri"/>
-          <w:lang w:val="en-US"/>
-        </w:rPr>
-        <w:t xml:space="preserve">, </w:t>
-      </w:r>
-      <w:r>
-        <w:rPr>
-          <w:rFonts w:ascii="Calibri" w:hAnsi="Calibri" w:cs="Calibri"/>
-          <w:lang w:val="en-US"/>
-        </w:rPr>
-        <w:t>Financial</w:t>
-      </w:r>
-      <w:r>
-        <w:rPr>
-          <w:rFonts w:ascii="Calibri" w:hAnsi="Calibri" w:cs="Calibri"/>
-          <w:lang w:val="en-US"/>
-        </w:rPr>
-        <w:t xml:space="preserve">, </w:t>
-      </w:r>
-      <w:r>
-        <w:rPr>
-          <w:rFonts w:ascii="Calibri" w:hAnsi="Calibri" w:cs="Calibri"/>
-          <w:lang w:val="en-US"/>
-        </w:rPr>
-        <w:t>Energy</w:t>
-      </w:r>
-      <w:r>
-        <w:t xml:space="preserve"> </w:t>
-      </w:r>
-      <w:r>
-        <w:rPr>
-          <w:rFonts w:ascii="Calibri" w:hAnsi="Calibri" w:cs="Calibri"/>
-          <w:lang w:val="en-US"/>
-        </w:rPr>
-        <w:t xml:space="preserve">Telecom, Industrials, Material, </w:t>
-      </w:r>
-      <w:r>
-        <w:rPr>
-          <w:rFonts w:ascii="Calibri" w:hAnsi="Calibri" w:cs="Calibri"/>
-          <w:lang w:val="en-US"/>
-        </w:rPr>
-        <w:t>Real Estate</w:t>
-      </w:r>
-      <w:r>
-        <w:rPr>
-          <w:rFonts w:ascii="Calibri" w:hAnsi="Calibri" w:cs="Calibri"/>
-          <w:lang w:val="en-US"/>
-        </w:rPr>
-        <w:t xml:space="preserve">. </w:t>
-      </w:r>
-    </w:p>
-    <w:p/>
-    <w:p/>
-    <w:p/>
-    <w:p>
-      <w:pPr>
-        <w:autoSpaceDE w:val="0"/>
-        <w:autoSpaceDN w:val="0"/>
-        <w:adjustRightInd w:val="0"/>
-        <w:spacing w:after="0" w:line="240" w:lineRule="auto"/>
-        <w:rPr>
-          <w:rFonts w:ascii="CMR10" w:hAnsi="CMR10" w:cs="CMR10"/>
-          <w:sz w:val="20"/>
-          <w:szCs w:val="20"/>
-        </w:rPr>
-      </w:pPr>
-      <w:r>
-        <w:rPr>
-          <w:rFonts w:ascii="CMR10" w:hAnsi="CMR10" w:cs="CMR10"/>
-          <w:sz w:val="20"/>
-          <w:szCs w:val="20"/>
-        </w:rPr>
-        <w:t>To our knowledge, we realize that there should be a relationship between various macroeconomics indicators</w:t>
-      </w:r>
-    </w:p>
-    <w:p>
-      <w:pPr>
-        <w:autoSpaceDE w:val="0"/>
-        <w:autoSpaceDN w:val="0"/>
-        <w:adjustRightInd w:val="0"/>
-        <w:spacing w:after="0" w:line="240" w:lineRule="auto"/>
-        <w:rPr>
-          <w:rFonts w:ascii="CMR10" w:hAnsi="CMR10" w:cs="CMR10"/>
-          <w:sz w:val="20"/>
-          <w:szCs w:val="20"/>
-        </w:rPr>
-      </w:pPr>
-      <w:r>
-        <w:rPr>
-          <w:rFonts w:ascii="CMR10" w:hAnsi="CMR10" w:cs="CMR10"/>
-          <w:sz w:val="20"/>
-          <w:szCs w:val="20"/>
-        </w:rPr>
-        <w:t>and credit card delinquency rate, however, we do not know how the economic variables a_ect the delinquency</w:t>
-      </w:r>
-    </w:p>
-    <w:p>
-      <w:pPr>
-        <w:autoSpaceDE w:val="0"/>
-        <w:autoSpaceDN w:val="0"/>
-        <w:adjustRightInd w:val="0"/>
-        <w:spacing w:after="0" w:line="240" w:lineRule="auto"/>
-        <w:rPr>
-          <w:rFonts w:ascii="CMR10" w:hAnsi="CMR10" w:cs="CMR10"/>
-          <w:sz w:val="20"/>
-          <w:szCs w:val="20"/>
-        </w:rPr>
-      </w:pPr>
-      <w:r>
-        <w:rPr>
-          <w:rFonts w:ascii="CMR10" w:hAnsi="CMR10" w:cs="CMR10"/>
-          <w:sz w:val="20"/>
-          <w:szCs w:val="20"/>
-        </w:rPr>
-        <w:t>rate quantitatively. Therefore, in this paper, we are going to discover how the credit card delinquency rate</w:t>
-      </w:r>
-    </w:p>
-    <w:p>
-      <w:pPr>
-        <w:autoSpaceDE w:val="0"/>
-        <w:autoSpaceDN w:val="0"/>
-        <w:adjustRightInd w:val="0"/>
-        <w:spacing w:after="0" w:line="240" w:lineRule="auto"/>
-        <w:rPr>
-          <w:rFonts w:ascii="CMR10" w:hAnsi="CMR10" w:cs="CMR10"/>
-          <w:sz w:val="20"/>
-          <w:szCs w:val="20"/>
-        </w:rPr>
-      </w:pPr>
-      <w:r>
-        <w:rPr>
-          <w:rFonts w:ascii="CMR10" w:hAnsi="CMR10" w:cs="CMR10"/>
-          <w:sz w:val="20"/>
-          <w:szCs w:val="20"/>
-        </w:rPr>
-        <w:t>is explained by a set of macroeconomics factors and explore the determinant one through empirical analysis.</w:t>
-      </w:r>
-    </w:p>
-    <w:p>
-      <w:pPr>
-        <w:autoSpaceDE w:val="0"/>
-        <w:autoSpaceDN w:val="0"/>
-        <w:adjustRightInd w:val="0"/>
-        <w:spacing w:after="0" w:line="240" w:lineRule="auto"/>
-        <w:rPr>
-          <w:rFonts w:ascii="CMR10" w:hAnsi="CMR10" w:cs="CMR10"/>
-          <w:sz w:val="20"/>
-          <w:szCs w:val="20"/>
-        </w:rPr>
-      </w:pPr>
-      <w:r>
-        <w:rPr>
-          <w:rFonts w:ascii="CMR10" w:hAnsi="CMR10" w:cs="CMR10"/>
-          <w:sz w:val="20"/>
-          <w:szCs w:val="20"/>
-        </w:rPr>
-        <w:t>We select a set of _ve explanatory variables are civilian unemployment rate, the interest rate on credit card</w:t>
-      </w:r>
-    </w:p>
-    <w:p>
-      <w:pPr>
-        <w:autoSpaceDE w:val="0"/>
-        <w:autoSpaceDN w:val="0"/>
-        <w:adjustRightInd w:val="0"/>
-        <w:spacing w:after="0" w:line="240" w:lineRule="auto"/>
-        <w:rPr>
-          <w:rFonts w:ascii="CMR10" w:hAnsi="CMR10" w:cs="CMR10"/>
-          <w:sz w:val="20"/>
-          <w:szCs w:val="20"/>
-        </w:rPr>
-      </w:pPr>
-      <w:r>
-        <w:rPr>
-          <w:rFonts w:ascii="CMR10" w:hAnsi="CMR10" w:cs="CMR10"/>
-          <w:sz w:val="20"/>
-          <w:szCs w:val="20"/>
-        </w:rPr>
-        <w:t>plans, real disposable personal income, total consumer credit, using the time series data from the US. These</w:t>
-      </w:r>
-    </w:p>
-    <w:p>
-      <w:pPr>
-        <w:autoSpaceDE w:val="0"/>
-        <w:autoSpaceDN w:val="0"/>
-        <w:adjustRightInd w:val="0"/>
-        <w:spacing w:after="0" w:line="240" w:lineRule="auto"/>
-        <w:rPr>
-          <w:rFonts w:ascii="CMR10" w:hAnsi="CMR10" w:cs="CMR10"/>
-          <w:sz w:val="20"/>
-          <w:szCs w:val="20"/>
-        </w:rPr>
-      </w:pPr>
-      <w:r>
-        <w:rPr>
-          <w:rFonts w:ascii="CMR10" w:hAnsi="CMR10" w:cs="CMR10"/>
-          <w:sz w:val="20"/>
-          <w:szCs w:val="20"/>
-        </w:rPr>
-        <w:t>four independent variables are able to reect the job market situation, total debt level of credit supply, and</w:t>
-      </w:r>
-    </w:p>
-    <w:p>
-      <w:r>
-        <w:rPr>
-          <w:rFonts w:ascii="CMR10" w:hAnsi="CMR10" w:cs="CMR10"/>
-          <w:sz w:val="20"/>
-          <w:szCs w:val="20"/>
-        </w:rPr>
-        <w:t>the repayment ability. And the four variables</w:t>
-      </w:r>
-    </w:p>
-    <w:p/>
-    <w:p/>
-    <w:p/>
-    <w:p/>
-    <w:p/>
-    <w:p/>
-    <w:p/>
-    <w:p>
-      <w:pPr>
-        <w:pStyle w:val="1"/>
-      </w:pPr>
-      <w:r>
-        <w:t>Literature Review</w:t>
-      </w:r>
-    </w:p>
-    <w:p/>
-    <w:p/>
-    <w:p/>
-    <w:p/>
-    <w:p/>
-    <w:p/>
-    <w:p>
-      <w:pPr>
-        <w:pStyle w:val="1"/>
-      </w:pPr>
-      <w:r>
-        <w:t>Research Design</w:t>
-      </w:r>
-    </w:p>
-    <w:p/>
     <w:p/>
     <w:p/>
     <w:p/>

</xml_diff>

<commit_message>
update  from thinkpad 540
update
</commit_message>
<xml_diff>
--- a/Index Tracking Proposal.docx
+++ b/Index Tracking Proposal.docx
@@ -4,7 +4,7 @@
   <w:body>
     <w:p>
       <w:pPr>
-        <w:pStyle w:val="Title"/>
+        <w:pStyle w:val="a9"/>
         <w:rPr>
           <w:sz w:val="44"/>
         </w:rPr>
@@ -30,12 +30,12 @@
     </w:p>
     <w:p>
       <w:pPr>
-        <w:pStyle w:val="Heading1"/>
-      </w:pPr>
-    </w:p>
-    <w:p>
-      <w:pPr>
-        <w:pStyle w:val="Heading1"/>
+        <w:pStyle w:val="1"/>
+      </w:pPr>
+    </w:p>
+    <w:p>
+      <w:pPr>
+        <w:pStyle w:val="1"/>
       </w:pPr>
       <w:r>
         <w:t>Abstract</w:t>
@@ -202,7 +202,7 @@
     <w:p/>
     <w:p>
       <w:pPr>
-        <w:pStyle w:val="Heading1"/>
+        <w:pStyle w:val="1"/>
       </w:pPr>
       <w:r>
         <w:lastRenderedPageBreak/>
@@ -372,7 +372,7 @@
     <w:p/>
     <w:p>
       <w:pPr>
-        <w:pStyle w:val="Heading1"/>
+        <w:pStyle w:val="1"/>
       </w:pPr>
       <w:r>
         <w:lastRenderedPageBreak/>
@@ -444,12 +444,12 @@
     </w:p>
     <w:p>
       <w:pPr>
-        <w:pStyle w:val="Heading1"/>
-      </w:pPr>
-    </w:p>
-    <w:p>
-      <w:pPr>
-        <w:pStyle w:val="Heading1"/>
+        <w:pStyle w:val="1"/>
+      </w:pPr>
+    </w:p>
+    <w:p>
+      <w:pPr>
+        <w:pStyle w:val="1"/>
       </w:pPr>
       <w:r>
         <w:t>Literature Review</w:t>
@@ -760,9 +760,7 @@
     <w:p/>
     <w:p>
       <w:pPr>
-        <w:rPr>
-          <w:rFonts w:hint="eastAsia"/>
-        </w:rPr>
+        <w:spacing w:line="480" w:lineRule="auto"/>
       </w:pPr>
       <w:r>
         <w:t>Sant’Anna, Filomena and Caldeira (2017)</w:t>
@@ -780,7 +778,19 @@
         <w:t>index tracking and enhanced index tracking</w:t>
       </w:r>
       <w:r>
-        <w:t xml:space="preserve"> on Brazilian and United States stock markets. </w:t>
+        <w:t xml:space="preserve"> on Brazil</w:t>
+      </w:r>
+      <w:r>
+        <w:t xml:space="preserve"> Ibovespa index </w:t>
+      </w:r>
+      <w:r>
+        <w:t>and</w:t>
+      </w:r>
+      <w:r>
+        <w:t xml:space="preserve"> U.S. S&amp;P 100 index</w:t>
+      </w:r>
+      <w:r>
+        <w:t xml:space="preserve">. </w:t>
       </w:r>
       <w:r>
         <w:t>T</w:t>
@@ -795,145 +805,213 @@
         <w:t xml:space="preserve">is paper pointed out that both methodologies are outperforming </w:t>
       </w:r>
       <w:r>
-        <w:t xml:space="preserve">for index tracking fields. </w:t>
-      </w:r>
-    </w:p>
-    <w:p>
+        <w:t xml:space="preserve">for index tracking </w:t>
+      </w:r>
       <w:r>
         <w:rPr>
           <w:rFonts w:hint="eastAsia"/>
         </w:rPr>
-        <w:t xml:space="preserve"> </w:t>
-      </w:r>
-    </w:p>
-    <w:p/>
+        <w:t>port</w:t>
+      </w:r>
+      <w:r>
+        <w:t>folios</w:t>
+      </w:r>
+      <w:r>
+        <w:rPr>
+          <w:rFonts w:hint="eastAsia"/>
+        </w:rPr>
+        <w:t xml:space="preserve">, but no </w:t>
+      </w:r>
+      <w:r>
+        <w:t xml:space="preserve">significant </w:t>
+      </w:r>
+      <w:r>
+        <w:t xml:space="preserve">advantages turn towards </w:t>
+      </w:r>
+      <w:r>
+        <w:t>n</w:t>
+      </w:r>
+      <w:r>
+        <w:t xml:space="preserve">either </w:t>
+      </w:r>
+      <w:r>
+        <w:t>method</w:t>
+      </w:r>
+      <w:r>
+        <w:t xml:space="preserve"> </w:t>
+      </w:r>
+      <w:r>
+        <w:t>for</w:t>
+      </w:r>
+      <w:r>
+        <w:t xml:space="preserve"> enhanced index tracking</w:t>
+      </w:r>
+      <w:r>
+        <w:t xml:space="preserve">. </w:t>
+      </w:r>
+      <w:r>
+        <w:t>The authors constructed a series of</w:t>
+      </w:r>
+      <w:r>
+        <w:t xml:space="preserve"> portfolios </w:t>
+      </w:r>
+      <w:r>
+        <w:t>consists of at most 10 stocks by</w:t>
+      </w:r>
+      <w:r>
+        <w:t xml:space="preserve"> different combinations between in sample and out of sample data intervals through both approaches. </w:t>
+      </w:r>
+      <w:r>
+        <w:t>Then they found different patterns between Brazilian and U.S. stock markets. There is a trade-off between tracking performance and costs in Brazilian market, which is correlation based portfolios have larg</w:t>
+      </w:r>
+      <w:r>
+        <w:t xml:space="preserve">er average tracking errors, but </w:t>
+      </w:r>
+      <w:r>
+        <w:t>smaller turnover values</w:t>
+      </w:r>
+      <w:r>
+        <w:t xml:space="preserve">, on the other hand, cointegration based portfolios have </w:t>
+      </w:r>
+      <w:r>
+        <w:t>smaller tracking errors, but higher turnover rates a</w:t>
+      </w:r>
+      <w:r>
+        <w:t>ccompanied</w:t>
+      </w:r>
+      <w:r>
+        <w:t xml:space="preserve"> higher cost. However, </w:t>
+      </w:r>
+      <w:r>
+        <w:t xml:space="preserve">no empirical evidences </w:t>
+      </w:r>
+      <w:r>
+        <w:t>reveal</w:t>
+      </w:r>
+      <w:r>
+        <w:t>ed the sim</w:t>
+      </w:r>
+      <w:r>
+        <w:t>ilar features on S&amp;P 100 index,</w:t>
+      </w:r>
+      <w:r>
+        <w:t xml:space="preserve"> tracking</w:t>
+      </w:r>
+      <w:r>
+        <w:t xml:space="preserve"> results did</w:t>
+      </w:r>
+      <w:r>
+        <w:t xml:space="preserve"> </w:t>
+      </w:r>
+      <w:r>
+        <w:t>no favo</w:t>
+      </w:r>
+      <w:r>
+        <w:t xml:space="preserve">r neither correlation nor cointegration. </w:t>
+      </w:r>
+    </w:p>
+    <w:p>
+      <w:pPr>
+        <w:spacing w:line="480" w:lineRule="auto"/>
+      </w:pPr>
+      <w:r>
+        <w:t xml:space="preserve">Overall, this paper failed to find robust evidences to </w:t>
+      </w:r>
+      <w:r>
+        <w:t>demonstrate</w:t>
+      </w:r>
+      <w:r>
+        <w:t xml:space="preserve"> </w:t>
+      </w:r>
+      <w:r>
+        <w:t xml:space="preserve">different </w:t>
+      </w:r>
+      <w:r>
+        <w:t xml:space="preserve">characterises </w:t>
+      </w:r>
+      <w:r>
+        <w:t xml:space="preserve">of cointegration and correlation in passive portfolio management area. </w:t>
+      </w:r>
+      <w:r>
+        <w:t xml:space="preserve">It is worth noting that all portfolios have only 10 assets, which may be a potential reason why this paper did not </w:t>
+      </w:r>
+      <w:r>
+        <w:t>generate</w:t>
+      </w:r>
+      <w:r>
+        <w:t xml:space="preserve"> </w:t>
+      </w:r>
+      <w:r>
+        <w:t xml:space="preserve">strong findings. We will build portfolios with relatively more stocks and compare between numbers of stocks. </w:t>
+      </w:r>
+    </w:p>
+    <w:p>
+      <w:pPr>
+        <w:spacing w:line="480" w:lineRule="auto"/>
+      </w:pPr>
+    </w:p>
+    <w:p/>
+    <w:p/>
+    <w:p/>
+    <w:p/>
+    <w:p/>
+    <w:p>
+      <w:r>
+        <w:t>Research Design</w:t>
+      </w:r>
+    </w:p>
+    <w:p>
+      <w:r>
+        <w:t>1, create a sampling pool by selecting ETFs from each sector.</w:t>
+      </w:r>
+    </w:p>
+    <w:p>
+      <w:r>
+        <w:t>2, number of ETFs</w:t>
+      </w:r>
+    </w:p>
+    <w:p>
+      <w:r>
+        <w:t xml:space="preserve">3, selection method. </w:t>
+      </w:r>
+    </w:p>
+    <w:p>
+      <w:r>
+        <w:t xml:space="preserve">4, calibration period. </w:t>
+      </w:r>
+    </w:p>
+    <w:p>
+      <w:r>
+        <w:t xml:space="preserve">5, rebalance </w:t>
+      </w:r>
+      <w:r>
+        <w:t>frequency.</w:t>
+      </w:r>
+      <w:r>
+        <w:t xml:space="preserve"> </w:t>
+      </w:r>
+    </w:p>
+    <w:p/>
+    <w:p/>
+    <w:p/>
+    <w:p/>
+    <w:p/>
+    <w:p/>
+    <w:p/>
+    <w:p>
+      <w:pPr>
+        <w:pStyle w:val="1"/>
+      </w:pPr>
+      <w:r>
+        <w:t>References</w:t>
+      </w:r>
+    </w:p>
     <w:p/>
     <w:p/>
     <w:p>
       <w:bookmarkStart w:id="0" w:name="_GoBack"/>
       <w:bookmarkEnd w:id="0"/>
     </w:p>
-    <w:p/>
-    <w:p>
-      <w:pPr>
-        <w:pStyle w:val="Heading1"/>
-      </w:pPr>
-      <w:r>
-        <w:t>Research Design</w:t>
-      </w:r>
-    </w:p>
-    <w:p>
-      <w:r>
-        <w:t>1, create a sampling pool by selecting ETFs from each sector.</w:t>
-      </w:r>
-    </w:p>
-    <w:p>
-      <w:r>
-        <w:t>2, number of ETFs</w:t>
-      </w:r>
-    </w:p>
-    <w:p>
-      <w:r>
-        <w:t xml:space="preserve">3, selection method. </w:t>
-      </w:r>
-    </w:p>
-    <w:p>
-      <w:r>
-        <w:t xml:space="preserve">4, calibration period. </w:t>
-      </w:r>
-    </w:p>
-    <w:p>
-      <w:r>
-        <w:t xml:space="preserve">5, rebalance </w:t>
-      </w:r>
-      <w:r>
-        <w:t>frequency.</w:t>
-      </w:r>
-      <w:r>
-        <w:t xml:space="preserve"> </w:t>
-      </w:r>
-    </w:p>
-    <w:p/>
-    <w:p/>
-    <w:p/>
-    <w:p/>
-    <w:p/>
-    <w:p/>
-    <w:p/>
-    <w:p>
-      <w:pPr>
-        <w:pStyle w:val="Heading1"/>
-      </w:pPr>
-      <w:r>
-        <w:t>References</w:t>
-      </w:r>
-    </w:p>
-    <w:p/>
-    <w:p/>
-    <w:p/>
-    <w:p/>
-    <w:p/>
-    <w:p/>
-    <w:p/>
-    <w:p/>
-    <w:p/>
-    <w:p/>
-    <w:p/>
-    <w:p>
-      <w:pPr>
-        <w:pStyle w:val="Heading1"/>
-      </w:pPr>
-    </w:p>
-    <w:p/>
-    <w:p/>
-    <w:p/>
-    <w:p/>
-    <w:p/>
-    <w:p/>
-    <w:p/>
-    <w:p/>
-    <w:p/>
-    <w:p/>
-    <w:p/>
-    <w:p/>
-    <w:p/>
-    <w:p/>
-    <w:p/>
-    <w:p/>
-    <w:p/>
-    <w:p/>
-    <w:p/>
-    <w:p/>
-    <w:p/>
-    <w:p/>
-    <w:p/>
-    <w:p/>
-    <w:p/>
-    <w:p/>
-    <w:p/>
-    <w:p/>
-    <w:p/>
-    <w:p/>
-    <w:p/>
-    <w:p/>
-    <w:p/>
-    <w:p/>
-    <w:p/>
-    <w:p/>
-    <w:p/>
-    <w:p/>
-    <w:p/>
-    <w:p/>
-    <w:p/>
-    <w:p/>
-    <w:p/>
-    <w:p/>
-    <w:p/>
-    <w:p/>
-    <w:p/>
-    <w:p/>
-    <w:p/>
-    <w:p/>
     <w:p/>
     <w:sectPr>
       <w:pgSz w:w="12240" w:h="15840"/>
@@ -1578,15 +1656,15 @@
     <w:lsdException w:name="Hashtag" w:semiHidden="1" w:unhideWhenUsed="1"/>
     <w:lsdException w:name="Unresolved Mention" w:semiHidden="1" w:unhideWhenUsed="1"/>
   </w:latentStyles>
-  <w:style w:type="paragraph" w:default="1" w:styleId="Normal">
+  <w:style w:type="paragraph" w:default="1" w:styleId="a">
     <w:name w:val="Normal"/>
     <w:qFormat/>
   </w:style>
-  <w:style w:type="paragraph" w:styleId="Heading1">
+  <w:style w:type="paragraph" w:styleId="1">
     <w:name w:val="heading 1"/>
-    <w:basedOn w:val="Normal"/>
-    <w:next w:val="Normal"/>
-    <w:link w:val="Heading1Char"/>
+    <w:basedOn w:val="a"/>
+    <w:next w:val="a"/>
+    <w:link w:val="10"/>
     <w:uiPriority w:val="9"/>
     <w:qFormat/>
     <w:rsid w:val="00F866C4"/>
@@ -1603,13 +1681,13 @@
       <w:szCs w:val="32"/>
     </w:rPr>
   </w:style>
-  <w:style w:type="character" w:default="1" w:styleId="DefaultParagraphFont">
+  <w:style w:type="character" w:default="1" w:styleId="a0">
     <w:name w:val="Default Paragraph Font"/>
     <w:uiPriority w:val="1"/>
     <w:semiHidden/>
     <w:unhideWhenUsed/>
   </w:style>
-  <w:style w:type="table" w:default="1" w:styleId="TableNormal">
+  <w:style w:type="table" w:default="1" w:styleId="a1">
     <w:name w:val="Normal Table"/>
     <w:uiPriority w:val="99"/>
     <w:semiHidden/>
@@ -1624,16 +1702,16 @@
       </w:tblCellMar>
     </w:tblPr>
   </w:style>
-  <w:style w:type="numbering" w:default="1" w:styleId="NoList">
+  <w:style w:type="numbering" w:default="1" w:styleId="a2">
     <w:name w:val="No List"/>
     <w:uiPriority w:val="99"/>
     <w:semiHidden/>
     <w:unhideWhenUsed/>
   </w:style>
-  <w:style w:type="paragraph" w:styleId="Header">
+  <w:style w:type="paragraph" w:styleId="a3">
     <w:name w:val="header"/>
-    <w:basedOn w:val="Normal"/>
-    <w:link w:val="HeaderChar"/>
+    <w:basedOn w:val="a"/>
+    <w:link w:val="a4"/>
     <w:uiPriority w:val="99"/>
     <w:unhideWhenUsed/>
     <w:rsid w:val="002F461D"/>
@@ -1645,17 +1723,17 @@
       <w:spacing w:after="0" w:line="240" w:lineRule="auto"/>
     </w:pPr>
   </w:style>
-  <w:style w:type="character" w:customStyle="1" w:styleId="HeaderChar">
-    <w:name w:val="Header Char"/>
-    <w:basedOn w:val="DefaultParagraphFont"/>
-    <w:link w:val="Header"/>
+  <w:style w:type="character" w:customStyle="1" w:styleId="a4">
+    <w:name w:val="页眉 字符"/>
+    <w:basedOn w:val="a0"/>
+    <w:link w:val="a3"/>
     <w:uiPriority w:val="99"/>
     <w:rsid w:val="002F461D"/>
   </w:style>
-  <w:style w:type="paragraph" w:styleId="Footer">
+  <w:style w:type="paragraph" w:styleId="a5">
     <w:name w:val="footer"/>
-    <w:basedOn w:val="Normal"/>
-    <w:link w:val="FooterChar"/>
+    <w:basedOn w:val="a"/>
+    <w:link w:val="a6"/>
     <w:uiPriority w:val="99"/>
     <w:unhideWhenUsed/>
     <w:rsid w:val="002F461D"/>
@@ -1667,16 +1745,16 @@
       <w:spacing w:after="0" w:line="240" w:lineRule="auto"/>
     </w:pPr>
   </w:style>
-  <w:style w:type="character" w:customStyle="1" w:styleId="FooterChar">
-    <w:name w:val="Footer Char"/>
-    <w:basedOn w:val="DefaultParagraphFont"/>
-    <w:link w:val="Footer"/>
+  <w:style w:type="character" w:customStyle="1" w:styleId="a6">
+    <w:name w:val="页脚 字符"/>
+    <w:basedOn w:val="a0"/>
+    <w:link w:val="a5"/>
     <w:uiPriority w:val="99"/>
     <w:rsid w:val="002F461D"/>
   </w:style>
-  <w:style w:type="paragraph" w:styleId="NormalWeb">
+  <w:style w:type="paragraph" w:styleId="a7">
     <w:name w:val="Normal (Web)"/>
-    <w:basedOn w:val="Normal"/>
+    <w:basedOn w:val="a"/>
     <w:uiPriority w:val="99"/>
     <w:semiHidden/>
     <w:unhideWhenUsed/>
@@ -1690,9 +1768,9 @@
       <w:szCs w:val="24"/>
     </w:rPr>
   </w:style>
-  <w:style w:type="paragraph" w:styleId="ListParagraph">
+  <w:style w:type="paragraph" w:styleId="a8">
     <w:name w:val="List Paragraph"/>
-    <w:basedOn w:val="Normal"/>
+    <w:basedOn w:val="a"/>
     <w:uiPriority w:val="34"/>
     <w:qFormat/>
     <w:rsid w:val="00F866C4"/>
@@ -1701,10 +1779,10 @@
       <w:contextualSpacing/>
     </w:pPr>
   </w:style>
-  <w:style w:type="character" w:customStyle="1" w:styleId="Heading1Char">
-    <w:name w:val="Heading 1 Char"/>
-    <w:basedOn w:val="DefaultParagraphFont"/>
-    <w:link w:val="Heading1"/>
+  <w:style w:type="character" w:customStyle="1" w:styleId="10">
+    <w:name w:val="标题 1 字符"/>
+    <w:basedOn w:val="a0"/>
+    <w:link w:val="1"/>
     <w:uiPriority w:val="9"/>
     <w:rsid w:val="00F866C4"/>
     <w:rPr>
@@ -1714,11 +1792,11 @@
       <w:szCs w:val="32"/>
     </w:rPr>
   </w:style>
-  <w:style w:type="paragraph" w:styleId="Title">
+  <w:style w:type="paragraph" w:styleId="a9">
     <w:name w:val="Title"/>
-    <w:basedOn w:val="Normal"/>
-    <w:next w:val="Normal"/>
-    <w:link w:val="TitleChar"/>
+    <w:basedOn w:val="a"/>
+    <w:next w:val="a"/>
+    <w:link w:val="aa"/>
     <w:uiPriority w:val="10"/>
     <w:qFormat/>
     <w:rsid w:val="006C26ED"/>
@@ -1734,10 +1812,10 @@
       <w:szCs w:val="56"/>
     </w:rPr>
   </w:style>
-  <w:style w:type="character" w:customStyle="1" w:styleId="TitleChar">
-    <w:name w:val="Title Char"/>
-    <w:basedOn w:val="DefaultParagraphFont"/>
-    <w:link w:val="Title"/>
+  <w:style w:type="character" w:customStyle="1" w:styleId="aa">
+    <w:name w:val="标题 字符"/>
+    <w:basedOn w:val="a0"/>
+    <w:link w:val="a9"/>
     <w:uiPriority w:val="10"/>
     <w:rsid w:val="006C26ED"/>
     <w:rPr>

</xml_diff>